<commit_message>
moved all libraries into a lib folder. Created .pdf files for all test documentation Created an extra, smaller, example that will be much easier to run
</commit_message>
<xml_diff>
--- a/BallAndPaddle Base/src/Tests/Tests.docx
+++ b/BallAndPaddle Base/src/Tests/Tests.docx
@@ -25,11 +25,26 @@
         <w:rPr>
           <w:lang w:val="en-US"/>
         </w:rPr>
-        <w:t>ISSUE revealed: in collisioneffects when trying to change an attribute like A.hardness, there must be a space between the A and the . for some unknown reason…</w:t>
-      </w:r>
-    </w:p>
-    <w:p>
-      <w:pPr>
+        <w:t>The following tests can be found in their respective folders. Each of those folders contains a .</w:t>
+      </w:r>
+      <w:proofErr w:type="spellStart"/>
+      <w:r>
+        <w:rPr>
+          <w:lang w:val="en-US"/>
+        </w:rPr>
+        <w:t>pdf</w:t>
+      </w:r>
+      <w:proofErr w:type="spellEnd"/>
+      <w:r>
+        <w:rPr>
+          <w:lang w:val="en-US"/>
+        </w:rPr>
+        <w:t xml:space="preserve"> file, which contains the expected output for each of the tests.</w:t>
+      </w:r>
+    </w:p>
+    <w:p>
+      <w:pPr>
+        <w:pStyle w:val="Geenafstand"/>
         <w:rPr>
           <w:lang w:val="en-US"/>
         </w:rPr>
@@ -40,6 +55,26 @@
         </w:rPr>
         <w:t>Damage:</w:t>
       </w:r>
+      <w:r>
+        <w:rPr>
+          <w:lang w:val="en-US"/>
+        </w:rPr>
+        <w:t xml:space="preserve"> </w:t>
+      </w:r>
+    </w:p>
+    <w:p>
+      <w:pPr>
+        <w:pStyle w:val="Geenafstand"/>
+        <w:rPr>
+          <w:lang w:val="en-US"/>
+        </w:rPr>
+      </w:pPr>
+      <w:r>
+        <w:rPr>
+          <w:lang w:val="en-US"/>
+        </w:rPr>
+        <w:t>These tests cover the damage feature both ways and cover power duration and permanency</w:t>
+      </w:r>
     </w:p>
     <w:p>
       <w:pPr>
@@ -158,36 +193,6 @@
         <w:rPr>
           <w:lang w:val="en-US"/>
         </w:rPr>
-        <w:t>These tests cover the damage feature both ways and cover power duration and permanency.</w:t>
-      </w:r>
-    </w:p>
-    <w:p>
-      <w:pPr>
-        <w:pStyle w:val="Geenafstand"/>
-        <w:rPr>
-          <w:lang w:val="en-US"/>
-        </w:rPr>
-      </w:pPr>
-    </w:p>
-    <w:p>
-      <w:pPr>
-        <w:pStyle w:val="Geenafstand"/>
-        <w:rPr>
-          <w:lang w:val="en-US"/>
-        </w:rPr>
-      </w:pPr>
-    </w:p>
-    <w:p>
-      <w:pPr>
-        <w:pStyle w:val="Geenafstand"/>
-        <w:rPr>
-          <w:lang w:val="en-US"/>
-        </w:rPr>
-      </w:pPr>
-      <w:r>
-        <w:rPr>
-          <w:lang w:val="en-US"/>
-        </w:rPr>
         <w:t>Size:</w:t>
       </w:r>
     </w:p>
@@ -202,6 +207,20 @@
         <w:rPr>
           <w:lang w:val="en-US"/>
         </w:rPr>
+        <w:t xml:space="preserve">These tests test the increasing and decreasing of size and if the sizes remain in their bounds properly. </w:t>
+      </w:r>
+    </w:p>
+    <w:p>
+      <w:pPr>
+        <w:pStyle w:val="Geenafstand"/>
+        <w:rPr>
+          <w:lang w:val="en-US"/>
+        </w:rPr>
+      </w:pPr>
+      <w:r>
+        <w:rPr>
+          <w:lang w:val="en-US"/>
+        </w:rPr>
         <w:t>Size Test 1: After gaining a power, size of the paddle and ball increase</w:t>
       </w:r>
     </w:p>
@@ -310,26 +329,6 @@
           <w:lang w:val="en-US"/>
         </w:rPr>
       </w:pPr>
-      <w:r>
-        <w:rPr>
-          <w:lang w:val="en-US"/>
-        </w:rPr>
-        <w:t>These tests test the increasing and decreasing of size and if the sizes remain in their bounds properly.</w:t>
-      </w:r>
-      <w:r>
-        <w:rPr>
-          <w:lang w:val="en-US"/>
-        </w:rPr>
-        <w:t xml:space="preserve"> </w:t>
-      </w:r>
-    </w:p>
-    <w:p>
-      <w:pPr>
-        <w:pStyle w:val="Geenafstand"/>
-        <w:rPr>
-          <w:lang w:val="en-US"/>
-        </w:rPr>
-      </w:pPr>
     </w:p>
     <w:p>
       <w:pPr>
@@ -558,27 +557,27 @@
         <w:rPr>
           <w:lang w:val="en-US"/>
         </w:rPr>
+        <w:t xml:space="preserve">Speed </w:t>
+      </w:r>
+      <w:r>
+        <w:rPr>
+          <w:lang w:val="en-US"/>
+        </w:rPr>
+        <w:t>Test 3: Speed of ball is already at the smallest, powers have an effect that decreases speed, but they won't drop the speed below the allowed minimum. Paddle is set to the minimum speed by the effect, even though the effect would drop it way into the negatives.</w:t>
+      </w:r>
+    </w:p>
+    <w:p>
+      <w:pPr>
+        <w:pStyle w:val="Geenafstand"/>
+        <w:rPr>
+          <w:lang w:val="en-US"/>
+        </w:rPr>
+      </w:pPr>
+      <w:r>
+        <w:rPr>
+          <w:lang w:val="en-US"/>
+        </w:rPr>
         <w:lastRenderedPageBreak/>
-        <w:t xml:space="preserve">Speed </w:t>
-      </w:r>
-      <w:r>
-        <w:rPr>
-          <w:lang w:val="en-US"/>
-        </w:rPr>
-        <w:t>Test 3: Speed of ball is already at the smallest, powers have an effect that decreases speed, but they won't drop the speed below the allowed minimum. Paddle is set to the minimum speed by the effect, even though the effect would drop it way into the negatives.</w:t>
-      </w:r>
-    </w:p>
-    <w:p>
-      <w:pPr>
-        <w:pStyle w:val="Geenafstand"/>
-        <w:rPr>
-          <w:lang w:val="en-US"/>
-        </w:rPr>
-      </w:pPr>
-      <w:r>
-        <w:rPr>
-          <w:lang w:val="en-US"/>
-        </w:rPr>
         <w:t xml:space="preserve">Speed </w:t>
       </w:r>
       <w:r>

</xml_diff>